<commit_message>
Updated Tailwind configuration with DaisyUI and custom theme
</commit_message>
<xml_diff>
--- a/INFO_E-co_FullStack.docx
+++ b/INFO_E-co_FullStack.docx
@@ -53,7 +53,23 @@
             <w:rFonts w:ascii="Bookman Old Style" w:hAnsi="Bookman Old Style"/>
             <w:lang w:val="en-US"/>
           </w:rPr>
-          <w:t>https://github.com/C0de-cake/ecommerce-app/tree/main/apps</w:t>
+          <w:t>https://github.com/C0d</w:t>
+        </w:r>
+        <w:r>
+          <w:rPr>
+            <w:rStyle w:val="a3"/>
+            <w:rFonts w:ascii="Bookman Old Style" w:hAnsi="Bookman Old Style"/>
+            <w:lang w:val="en-US"/>
+          </w:rPr>
+          <w:t>e</w:t>
+        </w:r>
+        <w:r>
+          <w:rPr>
+            <w:rStyle w:val="a3"/>
+            <w:rFonts w:ascii="Bookman Old Style" w:hAnsi="Bookman Old Style"/>
+            <w:lang w:val="en-US"/>
+          </w:rPr>
+          <w:t>-cake/ecommerce-app/tree/main/apps</w:t>
         </w:r>
       </w:hyperlink>
     </w:p>
@@ -241,6 +257,1028 @@
         <w:fldChar w:fldCharType="end"/>
       </w:r>
     </w:p>
+    <w:tbl>
+      <w:tblPr>
+        <w:tblStyle w:val="a6"/>
+        <w:tblW w:w="0" w:type="auto"/>
+        <w:tblLook w:val="04A0" w:firstRow="1" w:lastRow="0" w:firstColumn="1" w:lastColumn="0" w:noHBand="0" w:noVBand="1"/>
+      </w:tblPr>
+      <w:tblGrid>
+        <w:gridCol w:w="4508"/>
+        <w:gridCol w:w="4508"/>
+      </w:tblGrid>
+      <w:tr>
+        <w:tc>
+          <w:tcPr>
+            <w:tcW w:w="4508" w:type="dxa"/>
+          </w:tcPr>
+          <w:p>
+            <w:pPr>
+              <w:rPr>
+                <w:rFonts w:ascii="Bookman Old Style" w:hAnsi="Bookman Old Style"/>
+                <w:lang w:val="en-US"/>
+              </w:rPr>
+            </w:pPr>
+            <w:r>
+              <w:rPr>
+                <w:rFonts w:ascii="Bookman Old Style" w:hAnsi="Bookman Old Style"/>
+                <w:b/>
+                <w:bCs/>
+                <w:lang w:val="en-US"/>
+              </w:rPr>
+              <w:t xml:space="preserve">Generate </w:t>
+            </w:r>
+            <w:proofErr w:type="spellStart"/>
+            <w:r>
+              <w:rPr>
+                <w:rFonts w:ascii="Bookman Old Style" w:hAnsi="Bookman Old Style"/>
+                <w:b/>
+                <w:bCs/>
+                <w:lang w:val="en-US"/>
+              </w:rPr>
+              <w:t>monorepo</w:t>
+            </w:r>
+            <w:proofErr w:type="spellEnd"/>
+            <w:r>
+              <w:rPr>
+                <w:rFonts w:ascii="Bookman Old Style" w:hAnsi="Bookman Old Style"/>
+                <w:b/>
+                <w:bCs/>
+                <w:lang w:val="en-US"/>
+              </w:rPr>
+              <w:t xml:space="preserve"> project</w:t>
+            </w:r>
+            <w:r>
+              <w:rPr>
+                <w:rFonts w:ascii="Bookman Old Style" w:hAnsi="Bookman Old Style"/>
+                <w:lang w:val="en-US"/>
+              </w:rPr>
+              <w:t xml:space="preserve"> </w:t>
+            </w:r>
+            <w:r>
+              <w:rPr>
+                <w:rFonts w:ascii="Bookman Old Style" w:hAnsi="Bookman Old Style"/>
+                <w:lang w:val="en-US"/>
+              </w:rPr>
+              <w:t>https://nx.dev/</w:t>
+            </w:r>
+          </w:p>
+        </w:tc>
+        <w:tc>
+          <w:tcPr>
+            <w:tcW w:w="4508" w:type="dxa"/>
+          </w:tcPr>
+          <w:p>
+            <w:pPr>
+              <w:rPr>
+                <w:rFonts w:ascii="Courier New" w:hAnsi="Courier New" w:cs="Courier New"/>
+                <w:b/>
+                <w:bCs/>
+                <w:color w:val="00B050"/>
+                <w:lang w:val="en-US"/>
+              </w:rPr>
+            </w:pPr>
+            <w:proofErr w:type="spellStart"/>
+            <w:r>
+              <w:rPr>
+                <w:rFonts w:ascii="Courier New" w:hAnsi="Courier New" w:cs="Courier New"/>
+                <w:b/>
+                <w:bCs/>
+                <w:color w:val="00B050"/>
+                <w:lang w:val="en-US"/>
+              </w:rPr>
+              <w:t>npx</w:t>
+            </w:r>
+            <w:proofErr w:type="spellEnd"/>
+            <w:r>
+              <w:rPr>
+                <w:rFonts w:ascii="Courier New" w:hAnsi="Courier New" w:cs="Courier New"/>
+                <w:b/>
+                <w:bCs/>
+                <w:color w:val="00B050"/>
+                <w:lang w:val="en-US"/>
+              </w:rPr>
+              <w:t xml:space="preserve"> create-</w:t>
+            </w:r>
+            <w:proofErr w:type="spellStart"/>
+            <w:r>
+              <w:rPr>
+                <w:rFonts w:ascii="Courier New" w:hAnsi="Courier New" w:cs="Courier New"/>
+                <w:b/>
+                <w:bCs/>
+                <w:color w:val="00B050"/>
+                <w:lang w:val="en-US"/>
+              </w:rPr>
+              <w:t>nx</w:t>
+            </w:r>
+            <w:proofErr w:type="spellEnd"/>
+            <w:r>
+              <w:rPr>
+                <w:rFonts w:ascii="Courier New" w:hAnsi="Courier New" w:cs="Courier New"/>
+                <w:b/>
+                <w:bCs/>
+                <w:color w:val="00B050"/>
+                <w:lang w:val="en-US"/>
+              </w:rPr>
+              <w:t>-workspace</w:t>
+            </w:r>
+          </w:p>
+        </w:tc>
+      </w:tr>
+    </w:tbl>
+    <w:p>
+      <w:pPr>
+        <w:rPr>
+          <w:rFonts w:ascii="Bookman Old Style" w:hAnsi="Bookman Old Style"/>
+          <w:lang w:val="en-US"/>
+        </w:rPr>
+      </w:pPr>
+    </w:p>
+    <w:p>
+      <w:pPr>
+        <w:rPr>
+          <w:rFonts w:ascii="Bookman Old Style" w:hAnsi="Bookman Old Style"/>
+          <w:lang w:val="en-US"/>
+        </w:rPr>
+      </w:pPr>
+      <w:r>
+        <w:rPr>
+          <w:rFonts w:ascii="Bookman Old Style" w:hAnsi="Bookman Old Style"/>
+          <w:lang w:val="en-US"/>
+        </w:rPr>
+        <w:t>First gen</w:t>
+      </w:r>
+      <w:r>
+        <w:rPr>
+          <w:rFonts w:ascii="Bookman Old Style" w:hAnsi="Bookman Old Style"/>
+          <w:lang w:val="en-US"/>
+        </w:rPr>
+        <w:t>erate</w:t>
+      </w:r>
+      <w:r>
+        <w:rPr>
+          <w:rFonts w:ascii="Bookman Old Style" w:hAnsi="Bookman Old Style"/>
+          <w:lang w:val="en-US"/>
+        </w:rPr>
+        <w:t xml:space="preserve"> fro</w:t>
+      </w:r>
+      <w:r>
+        <w:rPr>
+          <w:rFonts w:ascii="Bookman Old Style" w:hAnsi="Bookman Old Style"/>
+          <w:lang w:val="en-US"/>
+        </w:rPr>
+        <w:t>n</w:t>
+      </w:r>
+      <w:r>
+        <w:rPr>
+          <w:rFonts w:ascii="Bookman Old Style" w:hAnsi="Bookman Old Style"/>
+          <w:lang w:val="en-US"/>
+        </w:rPr>
+        <w:t>t e</w:t>
+      </w:r>
+      <w:r>
+        <w:rPr>
+          <w:rFonts w:ascii="Bookman Old Style" w:hAnsi="Bookman Old Style"/>
+          <w:lang w:val="en-US"/>
+        </w:rPr>
+        <w:t xml:space="preserve">nd </w:t>
+      </w:r>
+      <w:r>
+        <w:rPr>
+          <w:rFonts w:ascii="Bookman Old Style" w:hAnsi="Bookman Old Style"/>
+          <w:lang w:val="en-US"/>
+        </w:rPr>
+        <w:t>and then backend project</w:t>
+      </w:r>
+    </w:p>
+    <w:p>
+      <w:pPr>
+        <w:rPr>
+          <w:rFonts w:ascii="Bookman Old Style" w:hAnsi="Bookman Old Style"/>
+          <w:lang w:val="en-US"/>
+        </w:rPr>
+      </w:pPr>
+      <w:r>
+        <w:rPr>
+          <w:noProof/>
+        </w:rPr>
+        <w:lastRenderedPageBreak/>
+        <w:drawing>
+          <wp:inline distT="0" distB="0" distL="0" distR="0" wp14:anchorId="0B22B697" wp14:editId="73623F66">
+            <wp:extent cx="3643020" cy="1570462"/>
+            <wp:effectExtent l="0" t="0" r="0" b="0"/>
+            <wp:docPr id="1" name="Рисунок 1"/>
+            <wp:cNvGraphicFramePr>
+              <a:graphicFrameLocks xmlns:a="http://schemas.openxmlformats.org/drawingml/2006/main" noChangeAspect="1"/>
+            </wp:cNvGraphicFramePr>
+            <a:graphic xmlns:a="http://schemas.openxmlformats.org/drawingml/2006/main">
+              <a:graphicData uri="http://schemas.openxmlformats.org/drawingml/2006/picture">
+                <pic:pic xmlns:pic="http://schemas.openxmlformats.org/drawingml/2006/picture">
+                  <pic:nvPicPr>
+                    <pic:cNvPr id="1" name=""/>
+                    <pic:cNvPicPr/>
+                  </pic:nvPicPr>
+                  <pic:blipFill>
+                    <a:blip r:embed="rId8"/>
+                    <a:stretch>
+                      <a:fillRect/>
+                    </a:stretch>
+                  </pic:blipFill>
+                  <pic:spPr>
+                    <a:xfrm>
+                      <a:off x="0" y="0"/>
+                      <a:ext cx="3646908" cy="1572138"/>
+                    </a:xfrm>
+                    <a:prstGeom prst="rect">
+                      <a:avLst/>
+                    </a:prstGeom>
+                  </pic:spPr>
+                </pic:pic>
+              </a:graphicData>
+            </a:graphic>
+          </wp:inline>
+        </w:drawing>
+      </w:r>
+    </w:p>
+    <w:p>
+      <w:pPr>
+        <w:rPr>
+          <w:rFonts w:ascii="Bookman Old Style" w:hAnsi="Bookman Old Style"/>
+          <w:lang w:val="en-US"/>
+        </w:rPr>
+      </w:pPr>
+      <w:r>
+        <w:rPr>
+          <w:rFonts w:ascii="Bookman Old Style" w:hAnsi="Bookman Old Style"/>
+          <w:lang w:val="en-US"/>
+        </w:rPr>
+        <w:t>2</w:t>
+      </w:r>
+    </w:p>
+    <w:p>
+      <w:pPr>
+        <w:rPr>
+          <w:rFonts w:ascii="Bookman Old Style" w:hAnsi="Bookman Old Style"/>
+          <w:lang w:val="en-US"/>
+        </w:rPr>
+      </w:pPr>
+      <w:r>
+        <w:rPr>
+          <w:noProof/>
+        </w:rPr>
+        <w:drawing>
+          <wp:inline distT="0" distB="0" distL="0" distR="0" wp14:anchorId="609FDF94" wp14:editId="2CE6556C">
+            <wp:extent cx="5731510" cy="1535430"/>
+            <wp:effectExtent l="0" t="0" r="2540" b="7620"/>
+            <wp:docPr id="2" name="Рисунок 2"/>
+            <wp:cNvGraphicFramePr>
+              <a:graphicFrameLocks xmlns:a="http://schemas.openxmlformats.org/drawingml/2006/main" noChangeAspect="1"/>
+            </wp:cNvGraphicFramePr>
+            <a:graphic xmlns:a="http://schemas.openxmlformats.org/drawingml/2006/main">
+              <a:graphicData uri="http://schemas.openxmlformats.org/drawingml/2006/picture">
+                <pic:pic xmlns:pic="http://schemas.openxmlformats.org/drawingml/2006/picture">
+                  <pic:nvPicPr>
+                    <pic:cNvPr id="1" name=""/>
+                    <pic:cNvPicPr/>
+                  </pic:nvPicPr>
+                  <pic:blipFill>
+                    <a:blip r:embed="rId9"/>
+                    <a:stretch>
+                      <a:fillRect/>
+                    </a:stretch>
+                  </pic:blipFill>
+                  <pic:spPr>
+                    <a:xfrm>
+                      <a:off x="0" y="0"/>
+                      <a:ext cx="5731510" cy="1535430"/>
+                    </a:xfrm>
+                    <a:prstGeom prst="rect">
+                      <a:avLst/>
+                    </a:prstGeom>
+                  </pic:spPr>
+                </pic:pic>
+              </a:graphicData>
+            </a:graphic>
+          </wp:inline>
+        </w:drawing>
+      </w:r>
+    </w:p>
+    <w:p>
+      <w:pPr>
+        <w:rPr>
+          <w:rFonts w:ascii="Bookman Old Style" w:hAnsi="Bookman Old Style"/>
+          <w:lang w:val="en-US"/>
+        </w:rPr>
+      </w:pPr>
+      <w:r>
+        <w:rPr>
+          <w:rFonts w:ascii="Bookman Old Style" w:hAnsi="Bookman Old Style"/>
+          <w:lang w:val="en-US"/>
+        </w:rPr>
+        <w:t>3</w:t>
+      </w:r>
+    </w:p>
+    <w:p>
+      <w:pPr>
+        <w:rPr>
+          <w:rFonts w:ascii="Bookman Old Style" w:hAnsi="Bookman Old Style"/>
+          <w:lang w:val="en-US"/>
+        </w:rPr>
+      </w:pPr>
+      <w:r>
+        <w:rPr>
+          <w:noProof/>
+        </w:rPr>
+        <w:drawing>
+          <wp:inline distT="0" distB="0" distL="0" distR="0" wp14:anchorId="3B2BD51C" wp14:editId="71F877D8">
+            <wp:extent cx="5731510" cy="4362450"/>
+            <wp:effectExtent l="0" t="0" r="2540" b="0"/>
+            <wp:docPr id="4" name="Рисунок 4"/>
+            <wp:cNvGraphicFramePr>
+              <a:graphicFrameLocks xmlns:a="http://schemas.openxmlformats.org/drawingml/2006/main" noChangeAspect="1"/>
+            </wp:cNvGraphicFramePr>
+            <a:graphic xmlns:a="http://schemas.openxmlformats.org/drawingml/2006/main">
+              <a:graphicData uri="http://schemas.openxmlformats.org/drawingml/2006/picture">
+                <pic:pic xmlns:pic="http://schemas.openxmlformats.org/drawingml/2006/picture">
+                  <pic:nvPicPr>
+                    <pic:cNvPr id="1" name=""/>
+                    <pic:cNvPicPr/>
+                  </pic:nvPicPr>
+                  <pic:blipFill>
+                    <a:blip r:embed="rId10"/>
+                    <a:stretch>
+                      <a:fillRect/>
+                    </a:stretch>
+                  </pic:blipFill>
+                  <pic:spPr>
+                    <a:xfrm>
+                      <a:off x="0" y="0"/>
+                      <a:ext cx="5731510" cy="4362450"/>
+                    </a:xfrm>
+                    <a:prstGeom prst="rect">
+                      <a:avLst/>
+                    </a:prstGeom>
+                  </pic:spPr>
+                </pic:pic>
+              </a:graphicData>
+            </a:graphic>
+          </wp:inline>
+        </w:drawing>
+      </w:r>
+    </w:p>
+    <w:p>
+      <w:pPr>
+        <w:rPr>
+          <w:rFonts w:ascii="Bookman Old Style" w:hAnsi="Bookman Old Style"/>
+          <w:lang w:val="en-US"/>
+        </w:rPr>
+      </w:pPr>
+    </w:p>
+    <w:tbl>
+      <w:tblPr>
+        <w:tblStyle w:val="a6"/>
+        <w:tblW w:w="0" w:type="auto"/>
+        <w:tblLook w:val="04A0" w:firstRow="1" w:lastRow="0" w:firstColumn="1" w:lastColumn="0" w:noHBand="0" w:noVBand="1"/>
+      </w:tblPr>
+      <w:tblGrid>
+        <w:gridCol w:w="5461"/>
+        <w:gridCol w:w="3555"/>
+      </w:tblGrid>
+      <w:tr>
+        <w:tc>
+          <w:tcPr>
+            <w:tcW w:w="4508" w:type="dxa"/>
+          </w:tcPr>
+          <w:p>
+            <w:pPr>
+              <w:rPr>
+                <w:rFonts w:ascii="Bookman Old Style" w:hAnsi="Bookman Old Style"/>
+                <w:lang w:val="en-US"/>
+              </w:rPr>
+            </w:pPr>
+            <w:r>
+              <w:rPr>
+                <w:rFonts w:ascii="Bookman Old Style" w:hAnsi="Bookman Old Style"/>
+                <w:lang w:val="en-US"/>
+              </w:rPr>
+              <w:t>To run the dev server for your app, use:</w:t>
+            </w:r>
+          </w:p>
+        </w:tc>
+        <w:tc>
+          <w:tcPr>
+            <w:tcW w:w="4508" w:type="dxa"/>
+          </w:tcPr>
+          <w:p>
+            <w:pPr>
+              <w:rPr>
+                <w:rFonts w:ascii="Courier New" w:hAnsi="Courier New" w:cs="Courier New"/>
+                <w:b/>
+                <w:bCs/>
+                <w:color w:val="00B050"/>
+                <w:lang w:val="en-US"/>
+              </w:rPr>
+            </w:pPr>
+            <w:proofErr w:type="spellStart"/>
+            <w:r>
+              <w:rPr>
+                <w:rFonts w:ascii="Courier New" w:hAnsi="Courier New" w:cs="Courier New"/>
+                <w:b/>
+                <w:bCs/>
+                <w:color w:val="00B050"/>
+              </w:rPr>
+              <w:t>npx</w:t>
+            </w:r>
+            <w:proofErr w:type="spellEnd"/>
+            <w:r>
+              <w:rPr>
+                <w:rFonts w:ascii="Courier New" w:hAnsi="Courier New" w:cs="Courier New"/>
+                <w:b/>
+                <w:bCs/>
+                <w:color w:val="00B050"/>
+              </w:rPr>
+              <w:t xml:space="preserve"> </w:t>
+            </w:r>
+            <w:proofErr w:type="spellStart"/>
+            <w:r>
+              <w:rPr>
+                <w:rFonts w:ascii="Courier New" w:hAnsi="Courier New" w:cs="Courier New"/>
+                <w:b/>
+                <w:bCs/>
+                <w:color w:val="00B050"/>
+              </w:rPr>
+              <w:t>nx</w:t>
+            </w:r>
+            <w:proofErr w:type="spellEnd"/>
+            <w:r>
+              <w:rPr>
+                <w:rFonts w:ascii="Courier New" w:hAnsi="Courier New" w:cs="Courier New"/>
+                <w:b/>
+                <w:bCs/>
+                <w:color w:val="00B050"/>
+              </w:rPr>
+              <w:t xml:space="preserve"> </w:t>
+            </w:r>
+            <w:proofErr w:type="spellStart"/>
+            <w:r>
+              <w:rPr>
+                <w:rFonts w:ascii="Courier New" w:hAnsi="Courier New" w:cs="Courier New"/>
+                <w:b/>
+                <w:bCs/>
+                <w:color w:val="00B050"/>
+              </w:rPr>
+              <w:t>serve</w:t>
+            </w:r>
+            <w:proofErr w:type="spellEnd"/>
+            <w:r>
+              <w:rPr>
+                <w:rFonts w:ascii="Courier New" w:hAnsi="Courier New" w:cs="Courier New"/>
+                <w:b/>
+                <w:bCs/>
+                <w:color w:val="00B050"/>
+              </w:rPr>
+              <w:t xml:space="preserve"> </w:t>
+            </w:r>
+            <w:proofErr w:type="spellStart"/>
+            <w:r>
+              <w:rPr>
+                <w:rFonts w:ascii="Courier New" w:hAnsi="Courier New" w:cs="Courier New"/>
+                <w:b/>
+                <w:bCs/>
+                <w:color w:val="00B050"/>
+              </w:rPr>
+              <w:t>frontend</w:t>
+            </w:r>
+            <w:proofErr w:type="spellEnd"/>
+          </w:p>
+        </w:tc>
+      </w:tr>
+      <w:tr>
+        <w:tc>
+          <w:tcPr>
+            <w:tcW w:w="4508" w:type="dxa"/>
+          </w:tcPr>
+          <w:p>
+            <w:pPr>
+              <w:rPr>
+                <w:rFonts w:ascii="Bookman Old Style" w:hAnsi="Bookman Old Style"/>
+                <w:lang w:val="en-US"/>
+              </w:rPr>
+            </w:pPr>
+            <w:proofErr w:type="spellStart"/>
+            <w:r>
+              <w:rPr>
+                <w:rFonts w:ascii="Bookman Old Style" w:hAnsi="Bookman Old Style"/>
+              </w:rPr>
+              <w:lastRenderedPageBreak/>
+              <w:t>Verify</w:t>
+            </w:r>
+            <w:proofErr w:type="spellEnd"/>
+            <w:r>
+              <w:rPr>
+                <w:rFonts w:ascii="Bookman Old Style" w:hAnsi="Bookman Old Style"/>
+              </w:rPr>
+              <w:t xml:space="preserve"> </w:t>
+            </w:r>
+            <w:proofErr w:type="spellStart"/>
+            <w:r>
+              <w:rPr>
+                <w:rFonts w:ascii="Bookman Old Style" w:hAnsi="Bookman Old Style"/>
+                <w:b/>
+                <w:bCs/>
+              </w:rPr>
+              <w:t>nx</w:t>
+            </w:r>
+            <w:proofErr w:type="spellEnd"/>
+            <w:r>
+              <w:rPr>
+                <w:rFonts w:ascii="Bookman Old Style" w:hAnsi="Bookman Old Style"/>
+                <w:b/>
+                <w:bCs/>
+              </w:rPr>
+              <w:t xml:space="preserve"> </w:t>
+            </w:r>
+            <w:proofErr w:type="spellStart"/>
+            <w:r>
+              <w:rPr>
+                <w:rFonts w:ascii="Bookman Old Style" w:hAnsi="Bookman Old Style"/>
+              </w:rPr>
+              <w:t>is</w:t>
+            </w:r>
+            <w:proofErr w:type="spellEnd"/>
+            <w:r>
+              <w:rPr>
+                <w:rFonts w:ascii="Bookman Old Style" w:hAnsi="Bookman Old Style"/>
+              </w:rPr>
+              <w:t xml:space="preserve"> </w:t>
+            </w:r>
+            <w:proofErr w:type="spellStart"/>
+            <w:r>
+              <w:rPr>
+                <w:rFonts w:ascii="Bookman Old Style" w:hAnsi="Bookman Old Style"/>
+              </w:rPr>
+              <w:t>installed</w:t>
+            </w:r>
+            <w:proofErr w:type="spellEnd"/>
+            <w:r>
+              <w:rPr>
+                <w:rFonts w:ascii="Bookman Old Style" w:hAnsi="Bookman Old Style"/>
+              </w:rPr>
+              <w:t>:</w:t>
+            </w:r>
+          </w:p>
+        </w:tc>
+        <w:tc>
+          <w:tcPr>
+            <w:tcW w:w="4508" w:type="dxa"/>
+          </w:tcPr>
+          <w:p>
+            <w:pPr>
+              <w:rPr>
+                <w:rFonts w:ascii="Courier New" w:hAnsi="Courier New" w:cs="Courier New"/>
+                <w:b/>
+                <w:bCs/>
+                <w:color w:val="00B050"/>
+              </w:rPr>
+            </w:pPr>
+            <w:proofErr w:type="spellStart"/>
+            <w:r>
+              <w:rPr>
+                <w:rFonts w:ascii="Courier New" w:hAnsi="Courier New" w:cs="Courier New"/>
+                <w:b/>
+                <w:bCs/>
+                <w:color w:val="00B050"/>
+              </w:rPr>
+              <w:t>npx</w:t>
+            </w:r>
+            <w:proofErr w:type="spellEnd"/>
+            <w:r>
+              <w:rPr>
+                <w:rFonts w:ascii="Courier New" w:hAnsi="Courier New" w:cs="Courier New"/>
+                <w:b/>
+                <w:bCs/>
+                <w:color w:val="00B050"/>
+              </w:rPr>
+              <w:t xml:space="preserve"> </w:t>
+            </w:r>
+            <w:proofErr w:type="spellStart"/>
+            <w:r>
+              <w:rPr>
+                <w:rFonts w:ascii="Courier New" w:hAnsi="Courier New" w:cs="Courier New"/>
+                <w:b/>
+                <w:bCs/>
+                <w:color w:val="00B050"/>
+              </w:rPr>
+              <w:t>nx</w:t>
+            </w:r>
+            <w:proofErr w:type="spellEnd"/>
+            <w:r>
+              <w:rPr>
+                <w:rFonts w:ascii="Courier New" w:hAnsi="Courier New" w:cs="Courier New"/>
+                <w:b/>
+                <w:bCs/>
+                <w:color w:val="00B050"/>
+              </w:rPr>
+              <w:t xml:space="preserve"> --</w:t>
+            </w:r>
+            <w:proofErr w:type="spellStart"/>
+            <w:r>
+              <w:rPr>
+                <w:rFonts w:ascii="Courier New" w:hAnsi="Courier New" w:cs="Courier New"/>
+                <w:b/>
+                <w:bCs/>
+                <w:color w:val="00B050"/>
+              </w:rPr>
+              <w:t>version</w:t>
+            </w:r>
+            <w:proofErr w:type="spellEnd"/>
+          </w:p>
+        </w:tc>
+      </w:tr>
+      <w:tr>
+        <w:tc>
+          <w:tcPr>
+            <w:tcW w:w="4508" w:type="dxa"/>
+          </w:tcPr>
+          <w:p>
+            <w:pPr>
+              <w:rPr>
+                <w:rFonts w:ascii="Bookman Old Style" w:hAnsi="Bookman Old Style"/>
+              </w:rPr>
+            </w:pPr>
+            <w:proofErr w:type="spellStart"/>
+            <w:r>
+              <w:rPr>
+                <w:rFonts w:ascii="Bookman Old Style" w:hAnsi="Bookman Old Style"/>
+              </w:rPr>
+              <w:t>Install</w:t>
+            </w:r>
+            <w:proofErr w:type="spellEnd"/>
+            <w:r>
+              <w:rPr>
+                <w:rFonts w:ascii="Bookman Old Style" w:hAnsi="Bookman Old Style"/>
+              </w:rPr>
+              <w:t xml:space="preserve"> </w:t>
+            </w:r>
+            <w:proofErr w:type="spellStart"/>
+            <w:r>
+              <w:rPr>
+                <w:rFonts w:ascii="Bookman Old Style" w:hAnsi="Bookman Old Style"/>
+                <w:b/>
+                <w:bCs/>
+              </w:rPr>
+              <w:t>Tailwind</w:t>
+            </w:r>
+            <w:proofErr w:type="spellEnd"/>
+            <w:r>
+              <w:rPr>
+                <w:rFonts w:ascii="Bookman Old Style" w:hAnsi="Bookman Old Style"/>
+                <w:b/>
+                <w:bCs/>
+              </w:rPr>
+              <w:t xml:space="preserve"> CSS</w:t>
+            </w:r>
+          </w:p>
+        </w:tc>
+        <w:tc>
+          <w:tcPr>
+            <w:tcW w:w="4508" w:type="dxa"/>
+          </w:tcPr>
+          <w:p>
+            <w:pPr>
+              <w:rPr>
+                <w:rFonts w:ascii="Courier New" w:hAnsi="Courier New" w:cs="Courier New"/>
+                <w:b/>
+                <w:bCs/>
+                <w:color w:val="00B050"/>
+                <w:lang w:val="en-US"/>
+              </w:rPr>
+            </w:pPr>
+            <w:proofErr w:type="spellStart"/>
+            <w:r>
+              <w:rPr>
+                <w:rFonts w:ascii="Courier New" w:hAnsi="Courier New" w:cs="Courier New"/>
+                <w:b/>
+                <w:bCs/>
+                <w:color w:val="00B050"/>
+                <w:lang w:val="en-US"/>
+              </w:rPr>
+              <w:t>npx</w:t>
+            </w:r>
+            <w:proofErr w:type="spellEnd"/>
+            <w:r>
+              <w:rPr>
+                <w:rFonts w:ascii="Courier New" w:hAnsi="Courier New" w:cs="Courier New"/>
+                <w:b/>
+                <w:bCs/>
+                <w:color w:val="00B050"/>
+                <w:lang w:val="en-US"/>
+              </w:rPr>
+              <w:t xml:space="preserve"> </w:t>
+            </w:r>
+            <w:proofErr w:type="spellStart"/>
+            <w:r>
+              <w:rPr>
+                <w:rFonts w:ascii="Courier New" w:hAnsi="Courier New" w:cs="Courier New"/>
+                <w:b/>
+                <w:bCs/>
+                <w:color w:val="00B050"/>
+                <w:lang w:val="en-US"/>
+              </w:rPr>
+              <w:t>nx</w:t>
+            </w:r>
+            <w:proofErr w:type="spellEnd"/>
+            <w:r>
+              <w:rPr>
+                <w:rFonts w:ascii="Courier New" w:hAnsi="Courier New" w:cs="Courier New"/>
+                <w:b/>
+                <w:bCs/>
+                <w:color w:val="00B050"/>
+                <w:lang w:val="en-US"/>
+              </w:rPr>
+              <w:t xml:space="preserve"> g @nx/angular:setup-tailwind frontend</w:t>
+            </w:r>
+          </w:p>
+        </w:tc>
+      </w:tr>
+      <w:tr>
+        <w:tc>
+          <w:tcPr>
+            <w:tcW w:w="4508" w:type="dxa"/>
+          </w:tcPr>
+          <w:p>
+            <w:pPr>
+              <w:rPr>
+                <w:rFonts w:ascii="Bookman Old Style" w:hAnsi="Bookman Old Style"/>
+                <w:lang w:val="en-US"/>
+              </w:rPr>
+            </w:pPr>
+            <w:proofErr w:type="spellStart"/>
+            <w:r>
+              <w:rPr>
+                <w:rFonts w:ascii="Bookman Old Style" w:hAnsi="Bookman Old Style"/>
+                <w:b/>
+                <w:bCs/>
+                <w:lang w:val="en-US"/>
+              </w:rPr>
+              <w:t>DaisyUI</w:t>
+            </w:r>
+            <w:proofErr w:type="spellEnd"/>
+            <w:r>
+              <w:rPr>
+                <w:rFonts w:ascii="Bookman Old Style" w:hAnsi="Bookman Old Style"/>
+                <w:b/>
+                <w:bCs/>
+                <w:lang w:val="en-US"/>
+              </w:rPr>
+              <w:t xml:space="preserve"> </w:t>
+            </w:r>
+            <w:r>
+              <w:rPr>
+                <w:rFonts w:ascii="Bookman Old Style" w:hAnsi="Bookman Old Style"/>
+                <w:lang w:val="en-US"/>
+              </w:rPr>
+              <w:t>adds pre-built components and themes to Tailwind CSS, making it easier to design user interfaces.</w:t>
+            </w:r>
+          </w:p>
+        </w:tc>
+        <w:tc>
+          <w:tcPr>
+            <w:tcW w:w="4508" w:type="dxa"/>
+          </w:tcPr>
+          <w:p>
+            <w:pPr>
+              <w:rPr>
+                <w:rFonts w:ascii="Courier New" w:hAnsi="Courier New" w:cs="Courier New"/>
+                <w:b/>
+                <w:bCs/>
+                <w:color w:val="00B050"/>
+                <w:lang w:val="en-US"/>
+              </w:rPr>
+            </w:pPr>
+            <w:proofErr w:type="spellStart"/>
+            <w:r>
+              <w:rPr>
+                <w:rFonts w:ascii="Courier New" w:hAnsi="Courier New" w:cs="Courier New"/>
+                <w:b/>
+                <w:bCs/>
+                <w:color w:val="00B050"/>
+                <w:lang w:val="en-US"/>
+              </w:rPr>
+              <w:t>npm</w:t>
+            </w:r>
+            <w:proofErr w:type="spellEnd"/>
+            <w:r>
+              <w:rPr>
+                <w:rFonts w:ascii="Courier New" w:hAnsi="Courier New" w:cs="Courier New"/>
+                <w:b/>
+                <w:bCs/>
+                <w:color w:val="00B050"/>
+                <w:lang w:val="en-US"/>
+              </w:rPr>
+              <w:t xml:space="preserve"> </w:t>
+            </w:r>
+            <w:proofErr w:type="spellStart"/>
+            <w:r>
+              <w:rPr>
+                <w:rFonts w:ascii="Courier New" w:hAnsi="Courier New" w:cs="Courier New"/>
+                <w:b/>
+                <w:bCs/>
+                <w:color w:val="00B050"/>
+                <w:lang w:val="en-US"/>
+              </w:rPr>
+              <w:t>i</w:t>
+            </w:r>
+            <w:proofErr w:type="spellEnd"/>
+            <w:r>
+              <w:rPr>
+                <w:rFonts w:ascii="Courier New" w:hAnsi="Courier New" w:cs="Courier New"/>
+                <w:b/>
+                <w:bCs/>
+                <w:color w:val="00B050"/>
+                <w:lang w:val="en-US"/>
+              </w:rPr>
+              <w:t xml:space="preserve"> -D </w:t>
+            </w:r>
+            <w:proofErr w:type="spellStart"/>
+            <w:r>
+              <w:rPr>
+                <w:rFonts w:ascii="Courier New" w:hAnsi="Courier New" w:cs="Courier New"/>
+                <w:b/>
+                <w:bCs/>
+                <w:color w:val="00B050"/>
+                <w:lang w:val="en-US"/>
+              </w:rPr>
+              <w:t>daisyui@latest</w:t>
+            </w:r>
+            <w:proofErr w:type="spellEnd"/>
+          </w:p>
+        </w:tc>
+      </w:tr>
+      <w:tr>
+        <w:tc>
+          <w:tcPr>
+            <w:tcW w:w="4508" w:type="dxa"/>
+          </w:tcPr>
+          <w:p>
+            <w:pPr>
+              <w:rPr>
+                <w:rFonts w:ascii="Bookman Old Style" w:hAnsi="Bookman Old Style"/>
+                <w:b/>
+                <w:bCs/>
+                <w:lang w:val="en-US"/>
+              </w:rPr>
+            </w:pPr>
+            <w:r>
+              <w:rPr>
+                <w:rFonts w:ascii="Bookman Old Style" w:hAnsi="Bookman Old Style"/>
+                <w:b/>
+                <w:bCs/>
+                <w:lang w:val="en-US"/>
+              </w:rPr>
+              <w:t>Tailwind CSS Typography</w:t>
+            </w:r>
+            <w:r>
+              <w:rPr>
+                <w:rFonts w:ascii="Bookman Old Style" w:hAnsi="Bookman Old Style"/>
+                <w:lang w:val="en-US"/>
+              </w:rPr>
+              <w:t xml:space="preserve"> </w:t>
+            </w:r>
+            <w:r>
+              <w:rPr>
+                <w:rFonts w:ascii="Bookman Old Style" w:hAnsi="Bookman Old Style"/>
+                <w:lang w:val="en-US"/>
+              </w:rPr>
+              <w:t>The official Tailwind CSS Typography plugin provides a set of prose classes you can use to add beautiful typographic defaults to any vanilla HTML you don’t control, like HTML rendered from Markdown, or pulled from a CMS.</w:t>
+            </w:r>
+            <w:r>
+              <w:rPr>
+                <w:rFonts w:ascii="Bookman Old Style" w:hAnsi="Bookman Old Style"/>
+                <w:b/>
+                <w:bCs/>
+                <w:lang w:val="en-US"/>
+              </w:rPr>
+              <w:t xml:space="preserve"> </w:t>
+            </w:r>
+            <w:r>
+              <w:rPr>
+                <w:rFonts w:ascii="Bookman Old Style" w:hAnsi="Bookman Old Style"/>
+                <w:b/>
+                <w:bCs/>
+                <w:lang w:val="en-US"/>
+              </w:rPr>
+              <w:t>https://github.com/tailwindlabs/tailwindcss-typography</w:t>
+            </w:r>
+          </w:p>
+          <w:p>
+            <w:pPr>
+              <w:rPr>
+                <w:rFonts w:ascii="Bookman Old Style" w:hAnsi="Bookman Old Style"/>
+                <w:lang w:val="en-US"/>
+              </w:rPr>
+            </w:pPr>
+            <w:r>
+              <w:rPr>
+                <w:rFonts w:ascii="Bookman Old Style" w:hAnsi="Bookman Old Style"/>
+                <w:lang w:val="en-US"/>
+              </w:rPr>
+              <w:t xml:space="preserve"> </w:t>
+            </w:r>
+          </w:p>
+        </w:tc>
+        <w:tc>
+          <w:tcPr>
+            <w:tcW w:w="4508" w:type="dxa"/>
+          </w:tcPr>
+          <w:p>
+            <w:pPr>
+              <w:rPr>
+                <w:rFonts w:ascii="Courier New" w:hAnsi="Courier New" w:cs="Courier New"/>
+                <w:b/>
+                <w:bCs/>
+                <w:color w:val="00B050"/>
+              </w:rPr>
+            </w:pPr>
+            <w:proofErr w:type="spellStart"/>
+            <w:r>
+              <w:rPr>
+                <w:rFonts w:ascii="Courier New" w:hAnsi="Courier New" w:cs="Courier New"/>
+                <w:b/>
+                <w:bCs/>
+                <w:color w:val="00B050"/>
+              </w:rPr>
+              <w:t>npm</w:t>
+            </w:r>
+            <w:proofErr w:type="spellEnd"/>
+            <w:r>
+              <w:rPr>
+                <w:rFonts w:ascii="Courier New" w:hAnsi="Courier New" w:cs="Courier New"/>
+                <w:b/>
+                <w:bCs/>
+                <w:color w:val="00B050"/>
+              </w:rPr>
+              <w:t xml:space="preserve"> </w:t>
+            </w:r>
+            <w:proofErr w:type="spellStart"/>
+            <w:r>
+              <w:rPr>
+                <w:rFonts w:ascii="Courier New" w:hAnsi="Courier New" w:cs="Courier New"/>
+                <w:b/>
+                <w:bCs/>
+                <w:color w:val="00B050"/>
+              </w:rPr>
+              <w:t>install</w:t>
+            </w:r>
+            <w:proofErr w:type="spellEnd"/>
+            <w:r>
+              <w:rPr>
+                <w:rFonts w:ascii="Courier New" w:hAnsi="Courier New" w:cs="Courier New"/>
+                <w:b/>
+                <w:bCs/>
+                <w:color w:val="00B050"/>
+              </w:rPr>
+              <w:t xml:space="preserve"> -D @tailwindcss/typography</w:t>
+            </w:r>
+          </w:p>
+          <w:p>
+            <w:pPr>
+              <w:rPr>
+                <w:rFonts w:ascii="Courier New" w:hAnsi="Courier New" w:cs="Courier New"/>
+                <w:b/>
+                <w:bCs/>
+                <w:color w:val="00B050"/>
+                <w:lang w:val="en-US"/>
+              </w:rPr>
+            </w:pPr>
+          </w:p>
+        </w:tc>
+      </w:tr>
+    </w:tbl>
+    <w:p>
+      <w:pPr>
+        <w:rPr>
+          <w:rFonts w:ascii="Bookman Old Style" w:hAnsi="Bookman Old Style"/>
+          <w:lang w:val="en-US"/>
+        </w:rPr>
+      </w:pPr>
+    </w:p>
+    <w:p>
+      <w:pPr>
+        <w:rPr>
+          <w:rFonts w:ascii="Bookman Old Style" w:hAnsi="Bookman Old Style"/>
+          <w:lang w:val="en-US"/>
+        </w:rPr>
+      </w:pPr>
+    </w:p>
+    <w:p>
+      <w:pPr>
+        <w:rPr>
+          <w:rFonts w:ascii="Bookman Old Style" w:hAnsi="Bookman Old Style"/>
+          <w:lang w:val="en-US"/>
+        </w:rPr>
+      </w:pPr>
+    </w:p>
     <w:p>
       <w:pPr>
         <w:rPr>
@@ -259,7 +1297,27 @@
           <w:color w:val="0070C0"/>
           <w:lang w:val="en-US"/>
         </w:rPr>
-        <w:t>3:20</w:t>
+        <w:t>7</w:t>
+      </w:r>
+      <w:r>
+        <w:rPr>
+          <w:rFonts w:ascii="Bookman Old Style" w:hAnsi="Bookman Old Style"/>
+          <w:b/>
+          <w:bCs/>
+          <w:color w:val="0070C0"/>
+          <w:lang w:val="en-US"/>
+        </w:rPr>
+        <w:t>:</w:t>
+      </w:r>
+      <w:r>
+        <w:rPr>
+          <w:rFonts w:ascii="Bookman Old Style" w:hAnsi="Bookman Old Style"/>
+          <w:b/>
+          <w:bCs/>
+          <w:color w:val="0070C0"/>
+          <w:lang w:val="en-US"/>
+        </w:rPr>
+        <w:t>40</w:t>
       </w:r>
     </w:p>
     <w:p>
@@ -1145,6 +2203,105 @@
       <w:shd w:val="clear" w:color="auto" w:fill="E1DFDD"/>
     </w:rPr>
   </w:style>
+  <w:style w:type="character" w:styleId="a5">
+    <w:name w:val="FollowedHyperlink"/>
+    <w:basedOn w:val="a0"/>
+    <w:uiPriority w:val="99"/>
+    <w:semiHidden/>
+    <w:unhideWhenUsed/>
+    <w:rsid w:val="00467F51"/>
+    <w:rPr>
+      <w:color w:val="954F72" w:themeColor="followedHyperlink"/>
+      <w:u w:val="single"/>
+    </w:rPr>
+  </w:style>
+  <w:style w:type="table" w:styleId="a6">
+    <w:name w:val="Table Grid"/>
+    <w:basedOn w:val="a1"/>
+    <w:uiPriority w:val="39"/>
+    <w:rsid w:val="00467F51"/>
+    <w:pPr>
+      <w:spacing w:after="0" w:line="240" w:lineRule="auto"/>
+    </w:pPr>
+    <w:tblPr>
+      <w:tblBorders>
+        <w:top w:val="single" w:sz="4" w:space="0" w:color="auto"/>
+        <w:left w:val="single" w:sz="4" w:space="0" w:color="auto"/>
+        <w:bottom w:val="single" w:sz="4" w:space="0" w:color="auto"/>
+        <w:right w:val="single" w:sz="4" w:space="0" w:color="auto"/>
+        <w:insideH w:val="single" w:sz="4" w:space="0" w:color="auto"/>
+        <w:insideV w:val="single" w:sz="4" w:space="0" w:color="auto"/>
+      </w:tblBorders>
+    </w:tblPr>
+  </w:style>
+  <w:style w:type="character" w:styleId="a7">
+    <w:name w:val="annotation reference"/>
+    <w:basedOn w:val="a0"/>
+    <w:uiPriority w:val="99"/>
+    <w:semiHidden/>
+    <w:unhideWhenUsed/>
+    <w:rsid w:val="00467F51"/>
+    <w:rPr>
+      <w:sz w:val="16"/>
+      <w:szCs w:val="16"/>
+    </w:rPr>
+  </w:style>
+  <w:style w:type="paragraph" w:styleId="a8">
+    <w:name w:val="annotation text"/>
+    <w:basedOn w:val="a"/>
+    <w:link w:val="a9"/>
+    <w:uiPriority w:val="99"/>
+    <w:semiHidden/>
+    <w:unhideWhenUsed/>
+    <w:rsid w:val="00467F51"/>
+    <w:pPr>
+      <w:spacing w:line="240" w:lineRule="auto"/>
+    </w:pPr>
+    <w:rPr>
+      <w:sz w:val="20"/>
+      <w:szCs w:val="20"/>
+    </w:rPr>
+  </w:style>
+  <w:style w:type="character" w:customStyle="1" w:styleId="a9">
+    <w:name w:val="Текст примечания Знак"/>
+    <w:basedOn w:val="a0"/>
+    <w:link w:val="a8"/>
+    <w:uiPriority w:val="99"/>
+    <w:semiHidden/>
+    <w:rsid w:val="00467F51"/>
+    <w:rPr>
+      <w:sz w:val="20"/>
+      <w:szCs w:val="20"/>
+    </w:rPr>
+  </w:style>
+  <w:style w:type="paragraph" w:styleId="aa">
+    <w:name w:val="annotation subject"/>
+    <w:basedOn w:val="a8"/>
+    <w:next w:val="a8"/>
+    <w:link w:val="ab"/>
+    <w:uiPriority w:val="99"/>
+    <w:semiHidden/>
+    <w:unhideWhenUsed/>
+    <w:rsid w:val="00467F51"/>
+    <w:rPr>
+      <w:b/>
+      <w:bCs/>
+    </w:rPr>
+  </w:style>
+  <w:style w:type="character" w:customStyle="1" w:styleId="ab">
+    <w:name w:val="Тема примечания Знак"/>
+    <w:basedOn w:val="a9"/>
+    <w:link w:val="aa"/>
+    <w:uiPriority w:val="99"/>
+    <w:semiHidden/>
+    <w:rsid w:val="00467F51"/>
+    <w:rPr>
+      <w:b/>
+      <w:bCs/>
+      <w:sz w:val="20"/>
+      <w:szCs w:val="20"/>
+    </w:rPr>
+  </w:style>
 </w:styles>
 </file>
 

</xml_diff>